<commit_message>
Added SQL solutions to the most of the SQL queries problems
</commit_message>
<xml_diff>
--- a/src/Files/7. Свързване на приложения с бази данни/07.03.SQL-заявки-в-C#-упражнение.docx
+++ b/src/Files/7. Свързване на приложения с бази данни/07.03.SQL-заявки-в-C#-упражнение.docx
@@ -1,6 +1,6 @@
 
 <file path=word/document.xml><?xml version="1.0" encoding="utf-8"?>
-<w:document xmlns:wpc="http://schemas.microsoft.com/office/word/2010/wordprocessingCanvas" xmlns:cx="http://schemas.microsoft.com/office/drawing/2014/chartex" xmlns:cx1="http://schemas.microsoft.com/office/drawing/2015/9/8/chartex" xmlns:cx2="http://schemas.microsoft.com/office/drawing/2015/10/21/chartex" xmlns:cx3="http://schemas.microsoft.com/office/drawing/2016/5/9/chartex" xmlns:cx4="http://schemas.microsoft.com/office/drawing/2016/5/10/chartex" xmlns:cx5="http://schemas.microsoft.com/office/drawing/2016/5/11/chartex" xmlns:cx6="http://schemas.microsoft.com/office/drawing/2016/5/12/chartex" xmlns:cx7="http://schemas.microsoft.com/office/drawing/2016/5/13/chartex" xmlns:cx8="http://schemas.microsoft.com/office/drawing/2016/5/14/chartex" xmlns:mc="http://schemas.openxmlformats.org/markup-compatibility/2006" xmlns:aink="http://schemas.microsoft.com/office/drawing/2016/ink" xmlns:am3d="http://schemas.microsoft.com/office/drawing/2017/model3d" xmlns:o="urn:schemas-microsoft-com:office:office" xmlns:r="http://schemas.openxmlformats.org/officeDocument/2006/relationships" xmlns:m="http://schemas.openxmlformats.org/officeDocument/2006/math" xmlns:v="urn:schemas-microsoft-com:vml" xmlns:wp14="http://schemas.microsoft.com/office/word/2010/wordprocessingDrawing" xmlns:wp="http://schemas.openxmlformats.org/drawingml/2006/wordprocessingDrawing" xmlns:w10="urn:schemas-microsoft-com:office:word" xmlns:w="http://schemas.openxmlformats.org/wordprocessingml/2006/main" xmlns:w14="http://schemas.microsoft.com/office/word/2010/wordml" xmlns:w15="http://schemas.microsoft.com/office/word/2012/wordml" xmlns:w16cid="http://schemas.microsoft.com/office/word/2016/wordml/cid" xmlns:w16se="http://schemas.microsoft.com/office/word/2015/wordml/symex" xmlns:wpg="http://schemas.microsoft.com/office/word/2010/wordprocessingGroup" xmlns:wpi="http://schemas.microsoft.com/office/word/2010/wordprocessingInk" xmlns:wne="http://schemas.microsoft.com/office/word/2006/wordml" xmlns:wps="http://schemas.microsoft.com/office/word/2010/wordprocessingShape" mc:Ignorable="w14 w15 w16se w16cid wp14">
+<w:document xmlns:wpc="http://schemas.microsoft.com/office/word/2010/wordprocessingCanvas" xmlns:cx="http://schemas.microsoft.com/office/drawing/2014/chartex" xmlns:cx1="http://schemas.microsoft.com/office/drawing/2015/9/8/chartex" xmlns:cx2="http://schemas.microsoft.com/office/drawing/2015/10/21/chartex" xmlns:cx3="http://schemas.microsoft.com/office/drawing/2016/5/9/chartex" xmlns:cx4="http://schemas.microsoft.com/office/drawing/2016/5/10/chartex" xmlns:cx5="http://schemas.microsoft.com/office/drawing/2016/5/11/chartex" xmlns:cx6="http://schemas.microsoft.com/office/drawing/2016/5/12/chartex" xmlns:cx7="http://schemas.microsoft.com/office/drawing/2016/5/13/chartex" xmlns:cx8="http://schemas.microsoft.com/office/drawing/2016/5/14/chartex" xmlns:mc="http://schemas.openxmlformats.org/markup-compatibility/2006" xmlns:aink="http://schemas.microsoft.com/office/drawing/2016/ink" xmlns:am3d="http://schemas.microsoft.com/office/drawing/2017/model3d" xmlns:o="urn:schemas-microsoft-com:office:office" xmlns:oel="http://schemas.microsoft.com/office/2019/extlst" xmlns:r="http://schemas.openxmlformats.org/officeDocument/2006/relationships" xmlns:m="http://schemas.openxmlformats.org/officeDocument/2006/math" xmlns:v="urn:schemas-microsoft-com:vml" xmlns:wp14="http://schemas.microsoft.com/office/word/2010/wordprocessingDrawing" xmlns:wp="http://schemas.openxmlformats.org/drawingml/2006/wordprocessingDrawing" xmlns:w10="urn:schemas-microsoft-com:office:word" xmlns:w="http://schemas.openxmlformats.org/wordprocessingml/2006/main" xmlns:w14="http://schemas.microsoft.com/office/word/2010/wordml" xmlns:w15="http://schemas.microsoft.com/office/word/2012/wordml" xmlns:w16cex="http://schemas.microsoft.com/office/word/2018/wordml/cex" xmlns:w16cid="http://schemas.microsoft.com/office/word/2016/wordml/cid" xmlns:w16="http://schemas.microsoft.com/office/word/2018/wordml" xmlns:w16sdtdh="http://schemas.microsoft.com/office/word/2020/wordml/sdtdatahash" xmlns:w16se="http://schemas.microsoft.com/office/word/2015/wordml/symex" xmlns:wpg="http://schemas.microsoft.com/office/word/2010/wordprocessingGroup" xmlns:wpi="http://schemas.microsoft.com/office/word/2010/wordprocessingInk" xmlns:wne="http://schemas.microsoft.com/office/word/2006/wordml" xmlns:wps="http://schemas.microsoft.com/office/word/2010/wordprocessingShape" mc:Ignorable="w14 w15 w16se w16cid w16 w16cex w16sdtdh wp14">
   <w:body>
     <w:p>
       <w:pPr>
@@ -111,15 +111,7 @@
         <w:t xml:space="preserve"> </w:t>
       </w:r>
       <w:r>
-        <w:t xml:space="preserve">където ще пазим информация за нашите </w:t>
-      </w:r>
-      <w:proofErr w:type="spellStart"/>
-      <w:r>
-        <w:t>миниони</w:t>
-      </w:r>
-      <w:proofErr w:type="spellEnd"/>
-      <w:r>
-        <w:t xml:space="preserve"> и злодеи</w:t>
+        <w:t>където ще пазим информация за нашите миниони и злодеи</w:t>
       </w:r>
       <w:r>
         <w:rPr>
@@ -132,14 +124,12 @@
       <w:r>
         <w:t xml:space="preserve">За всеки </w:t>
       </w:r>
-      <w:proofErr w:type="spellStart"/>
       <w:r>
         <w:rPr>
           <w:b/>
         </w:rPr>
         <w:t>минион</w:t>
       </w:r>
-      <w:proofErr w:type="spellEnd"/>
       <w:r>
         <w:t xml:space="preserve"> трябва да пазим информация за неговото </w:t>
       </w:r>
@@ -310,14 +300,12 @@
       <w:r>
         <w:t xml:space="preserve">Всеки </w:t>
       </w:r>
-      <w:proofErr w:type="spellStart"/>
       <w:r>
         <w:rPr>
           <w:b/>
         </w:rPr>
         <w:t>минион</w:t>
       </w:r>
-      <w:proofErr w:type="spellEnd"/>
       <w:r>
         <w:t xml:space="preserve"> може да </w:t>
       </w:r>
@@ -343,16 +331,8 @@
         <w:rPr>
           <w:b/>
         </w:rPr>
-        <w:t xml:space="preserve">има няколко </w:t>
-      </w:r>
-      <w:proofErr w:type="spellStart"/>
-      <w:r>
-        <w:rPr>
-          <w:b/>
-        </w:rPr>
-        <w:t>миниона</w:t>
-      </w:r>
-      <w:proofErr w:type="spellEnd"/>
+        <w:t>има няколко миниона</w:t>
+      </w:r>
       <w:r>
         <w:rPr>
           <w:b/>
@@ -604,82 +584,53 @@
         <w:rPr>
           <w:b/>
         </w:rPr>
-        <w:t xml:space="preserve">броят на </w:t>
-      </w:r>
-      <w:proofErr w:type="spellStart"/>
+        <w:t>броят на минионите</w:t>
+      </w:r>
+      <w:r>
+        <w:rPr>
+          <w:lang w:val="en-US"/>
+        </w:rPr>
+        <w:t xml:space="preserve">, </w:t>
+      </w:r>
+      <w:r>
+        <w:t>на тези от тях</w:t>
+      </w:r>
+      <w:r>
+        <w:rPr>
+          <w:lang w:val="en-US"/>
+        </w:rPr>
+        <w:t xml:space="preserve">, </w:t>
+      </w:r>
+      <w:r>
+        <w:t xml:space="preserve">които имат по повече от </w:t>
+      </w:r>
+      <w:r>
+        <w:rPr>
+          <w:lang w:val="en-US"/>
+        </w:rPr>
+        <w:t xml:space="preserve">3 </w:t>
+      </w:r>
+      <w:r>
+        <w:t>миниона</w:t>
+      </w:r>
+      <w:r>
+        <w:rPr>
+          <w:lang w:val="en-US"/>
+        </w:rPr>
+        <w:t xml:space="preserve">, </w:t>
+      </w:r>
+      <w:r>
+        <w:t xml:space="preserve">като </w:t>
+      </w:r>
       <w:r>
         <w:rPr>
           <w:b/>
         </w:rPr>
-        <w:t>минионите</w:t>
-      </w:r>
-      <w:proofErr w:type="spellEnd"/>
-      <w:r>
-        <w:rPr>
-          <w:lang w:val="en-US"/>
-        </w:rPr>
-        <w:t xml:space="preserve">, </w:t>
-      </w:r>
-      <w:r>
-        <w:t>на тези от тях</w:t>
-      </w:r>
-      <w:r>
-        <w:rPr>
-          <w:lang w:val="en-US"/>
-        </w:rPr>
-        <w:t xml:space="preserve">, </w:t>
-      </w:r>
-      <w:r>
-        <w:t xml:space="preserve">които имат по повече от </w:t>
-      </w:r>
-      <w:r>
-        <w:rPr>
-          <w:lang w:val="en-US"/>
-        </w:rPr>
-        <w:t xml:space="preserve">3 </w:t>
-      </w:r>
-      <w:proofErr w:type="spellStart"/>
-      <w:r>
-        <w:t>миниона</w:t>
-      </w:r>
-      <w:proofErr w:type="spellEnd"/>
-      <w:r>
-        <w:rPr>
-          <w:lang w:val="en-US"/>
-        </w:rPr>
-        <w:t xml:space="preserve">, </w:t>
-      </w:r>
-      <w:r>
-        <w:t xml:space="preserve">като </w:t>
-      </w:r>
-      <w:r>
-        <w:rPr>
-          <w:b/>
-        </w:rPr>
-        <w:t xml:space="preserve">подредбата е в </w:t>
-      </w:r>
-      <w:proofErr w:type="spellStart"/>
-      <w:r>
-        <w:rPr>
-          <w:b/>
-        </w:rPr>
-        <w:t>намалящ</w:t>
-      </w:r>
-      <w:proofErr w:type="spellEnd"/>
-      <w:r>
-        <w:rPr>
-          <w:b/>
-        </w:rPr>
-        <w:t xml:space="preserve"> порядък</w:t>
-      </w:r>
-      <w:r>
-        <w:t xml:space="preserve"> по броя на </w:t>
-      </w:r>
-      <w:proofErr w:type="spellStart"/>
-      <w:r>
-        <w:t>минионите</w:t>
-      </w:r>
-      <w:proofErr w:type="spellEnd"/>
+        <w:t>подредбата е в намалящ порядък</w:t>
+      </w:r>
+      <w:r>
+        <w:t xml:space="preserve"> по броя на минионите</w:t>
+      </w:r>
       <w:r>
         <w:rPr>
           <w:lang w:val="en-US"/>
@@ -829,13 +780,8 @@
       </w:pPr>
       <w:r>
         <w:lastRenderedPageBreak/>
-        <w:t xml:space="preserve">Имена на </w:t>
-      </w:r>
-      <w:proofErr w:type="spellStart"/>
-      <w:r>
-        <w:t>миниони</w:t>
-      </w:r>
-      <w:proofErr w:type="spellEnd"/>
+        <w:t>Имена на миниони</w:t>
+      </w:r>
     </w:p>
     <w:p>
       <w:pPr>
@@ -859,16 +805,8 @@
         <w:rPr>
           <w:b/>
         </w:rPr>
-        <w:t xml:space="preserve">всички имена на </w:t>
-      </w:r>
-      <w:proofErr w:type="spellStart"/>
-      <w:r>
-        <w:rPr>
-          <w:b/>
-        </w:rPr>
-        <w:t>миниони</w:t>
-      </w:r>
-      <w:proofErr w:type="spellEnd"/>
+        <w:t>всички имена на миниони</w:t>
+      </w:r>
       <w:r>
         <w:t xml:space="preserve"> и възраст по даден </w:t>
       </w:r>
@@ -947,7 +885,6 @@
         </w:rPr>
         <w:t>&lt;</w:t>
       </w:r>
-      <w:proofErr w:type="spellStart"/>
       <w:r>
         <w:rPr>
           <w:b/>
@@ -956,7 +893,6 @@
         </w:rPr>
         <w:t>VillainId</w:t>
       </w:r>
-      <w:proofErr w:type="spellEnd"/>
       <w:r>
         <w:rPr>
           <w:lang w:val="en-US"/>
@@ -965,13 +901,8 @@
       </w:r>
       <w:r>
         <w:br/>
-        <w:t xml:space="preserve">Ако съответният злодей няма </w:t>
-      </w:r>
-      <w:proofErr w:type="spellStart"/>
-      <w:r>
-        <w:t>миниони</w:t>
-      </w:r>
-      <w:proofErr w:type="spellEnd"/>
+        <w:t>Ако съответният злодей няма миниони</w:t>
+      </w:r>
       <w:r>
         <w:rPr>
           <w:lang w:val="en-US"/>
@@ -1729,13 +1660,8 @@
         <w:ind w:left="426" w:hanging="426"/>
       </w:pPr>
       <w:r>
-        <w:t xml:space="preserve">Добавете </w:t>
-      </w:r>
-      <w:proofErr w:type="spellStart"/>
-      <w:r>
-        <w:t>минион</w:t>
-      </w:r>
-      <w:proofErr w:type="spellEnd"/>
+        <w:t>Добавете минион</w:t>
+      </w:r>
     </w:p>
     <w:p>
       <w:pPr>
@@ -1760,111 +1686,81 @@
         <w:t>прочита информация</w:t>
       </w:r>
       <w:r>
-        <w:t xml:space="preserve"> за </w:t>
-      </w:r>
-      <w:proofErr w:type="spellStart"/>
-      <w:r>
-        <w:t>минион</w:t>
-      </w:r>
-      <w:proofErr w:type="spellEnd"/>
-      <w:r>
-        <w:t xml:space="preserve"> и неговият злодей и </w:t>
+        <w:t xml:space="preserve"> за минион и неговият злодей и </w:t>
       </w:r>
       <w:r>
         <w:rPr>
           <w:b/>
         </w:rPr>
-        <w:t xml:space="preserve">добавя този </w:t>
-      </w:r>
-      <w:proofErr w:type="spellStart"/>
+        <w:t>добавя този минион в базата данни</w:t>
+      </w:r>
+      <w:r>
+        <w:rPr>
+          <w:lang w:val="en-US"/>
+        </w:rPr>
+        <w:t xml:space="preserve">. </w:t>
+      </w:r>
+      <w:r>
+        <w:t>В случай че</w:t>
+      </w:r>
+      <w:r>
+        <w:rPr>
+          <w:lang w:val="en-US"/>
+        </w:rPr>
+        <w:t xml:space="preserve">, </w:t>
+      </w:r>
+      <w:r>
+        <w:t>градът на миниона не е в БД</w:t>
+      </w:r>
+      <w:r>
+        <w:rPr>
+          <w:lang w:val="en-US"/>
+        </w:rPr>
+        <w:t xml:space="preserve">, </w:t>
+      </w:r>
+      <w:r>
+        <w:t xml:space="preserve">трябва да го </w:t>
+      </w:r>
       <w:r>
         <w:rPr>
           <w:b/>
         </w:rPr>
-        <w:t>минион</w:t>
-      </w:r>
-      <w:proofErr w:type="spellEnd"/>
+        <w:t>въведете</w:t>
+      </w:r>
+      <w:r>
+        <w:t xml:space="preserve"> също</w:t>
+      </w:r>
+      <w:r>
+        <w:rPr>
+          <w:lang w:val="en-US"/>
+        </w:rPr>
+        <w:t xml:space="preserve">. </w:t>
+      </w:r>
+      <w:r>
+        <w:t>В случай че</w:t>
+      </w:r>
+      <w:r>
+        <w:rPr>
+          <w:lang w:val="en-US"/>
+        </w:rPr>
+        <w:t xml:space="preserve">, </w:t>
+      </w:r>
+      <w:r>
+        <w:t>злодеят не съществува в базата данни</w:t>
+      </w:r>
+      <w:r>
+        <w:rPr>
+          <w:lang w:val="en-US"/>
+        </w:rPr>
+        <w:t xml:space="preserve">, </w:t>
+      </w:r>
+      <w:r>
+        <w:t xml:space="preserve">добавете и него със стойност по подразбиране за </w:t>
+      </w:r>
       <w:r>
         <w:rPr>
           <w:b/>
         </w:rPr>
-        <w:t xml:space="preserve"> в базата данни</w:t>
-      </w:r>
-      <w:r>
-        <w:rPr>
-          <w:lang w:val="en-US"/>
-        </w:rPr>
-        <w:t xml:space="preserve">. </w:t>
-      </w:r>
-      <w:r>
-        <w:t>В случай че</w:t>
-      </w:r>
-      <w:r>
-        <w:rPr>
-          <w:lang w:val="en-US"/>
-        </w:rPr>
-        <w:t xml:space="preserve">, </w:t>
-      </w:r>
-      <w:r>
-        <w:t xml:space="preserve">градът на </w:t>
-      </w:r>
-      <w:proofErr w:type="spellStart"/>
-      <w:r>
-        <w:t>миниона</w:t>
-      </w:r>
-      <w:proofErr w:type="spellEnd"/>
-      <w:r>
-        <w:t xml:space="preserve"> не е в БД</w:t>
-      </w:r>
-      <w:r>
-        <w:rPr>
-          <w:lang w:val="en-US"/>
-        </w:rPr>
-        <w:t xml:space="preserve">, </w:t>
-      </w:r>
-      <w:r>
-        <w:t xml:space="preserve">трябва да го </w:t>
-      </w:r>
-      <w:r>
-        <w:rPr>
-          <w:b/>
-        </w:rPr>
-        <w:t>въведете</w:t>
-      </w:r>
-      <w:r>
-        <w:t xml:space="preserve"> също</w:t>
-      </w:r>
-      <w:r>
-        <w:rPr>
-          <w:lang w:val="en-US"/>
-        </w:rPr>
-        <w:t xml:space="preserve">. </w:t>
-      </w:r>
-      <w:r>
-        <w:t>В случай че</w:t>
-      </w:r>
-      <w:r>
-        <w:rPr>
-          <w:lang w:val="en-US"/>
-        </w:rPr>
-        <w:t xml:space="preserve">, </w:t>
-      </w:r>
-      <w:r>
-        <w:t>злодеят не съществува в базата данни</w:t>
-      </w:r>
-      <w:r>
-        <w:rPr>
-          <w:lang w:val="en-US"/>
-        </w:rPr>
-        <w:t xml:space="preserve">, </w:t>
-      </w:r>
-      <w:r>
-        <w:t xml:space="preserve">добавете и него със стойност по подразбиране за </w:t>
-      </w:r>
-      <w:r>
-        <w:rPr>
-          <w:b/>
-        </w:rPr>
         <w:t>фактор на злина</w:t>
       </w:r>
       <w:r>
@@ -1877,15 +1773,7 @@
         <w:t xml:space="preserve">"evil". </w:t>
       </w:r>
       <w:r>
-        <w:t xml:space="preserve">Накрая задайте новият </w:t>
-      </w:r>
-      <w:proofErr w:type="spellStart"/>
-      <w:r>
-        <w:t>минион</w:t>
-      </w:r>
-      <w:proofErr w:type="spellEnd"/>
-      <w:r>
-        <w:t xml:space="preserve"> да бъде слуга на злодея</w:t>
+        <w:t>Накрая задайте новият минион да бъде слуга на злодея</w:t>
       </w:r>
       <w:r>
         <w:rPr>
@@ -1960,31 +1848,36 @@
         <w:rPr>
           <w:b/>
         </w:rPr>
-        <w:t xml:space="preserve">информация за </w:t>
-      </w:r>
-      <w:proofErr w:type="spellStart"/>
+        <w:t>информация за минион</w:t>
+      </w:r>
+      <w:r>
+        <w:t xml:space="preserve"> във формат </w:t>
+      </w:r>
+      <w:r>
+        <w:rPr>
+          <w:lang w:val="en-US"/>
+        </w:rPr>
+        <w:t>"Minion: &lt;</w:t>
+      </w:r>
       <w:r>
         <w:rPr>
           <w:b/>
-        </w:rPr>
-        <w:t>минион</w:t>
-      </w:r>
-      <w:proofErr w:type="spellEnd"/>
-      <w:r>
-        <w:t xml:space="preserve"> във формат </w:t>
-      </w:r>
-      <w:r>
-        <w:rPr>
-          <w:lang w:val="en-US"/>
-        </w:rPr>
-        <w:t>"Minion: &lt;</w:t>
+          <w:lang w:val="en-US"/>
+        </w:rPr>
+        <w:t>Name</w:t>
+      </w:r>
+      <w:r>
+        <w:rPr>
+          <w:lang w:val="en-US"/>
+        </w:rPr>
+        <w:t>&gt; &lt;</w:t>
       </w:r>
       <w:r>
         <w:rPr>
           <w:b/>
           <w:lang w:val="en-US"/>
         </w:rPr>
-        <w:t>Name</w:t>
+        <w:t>Age</w:t>
       </w:r>
       <w:r>
         <w:rPr>
@@ -1992,20 +1885,6 @@
         </w:rPr>
         <w:t>&gt; &lt;</w:t>
       </w:r>
-      <w:r>
-        <w:rPr>
-          <w:b/>
-          <w:lang w:val="en-US"/>
-        </w:rPr>
-        <w:t>Age</w:t>
-      </w:r>
-      <w:r>
-        <w:rPr>
-          <w:lang w:val="en-US"/>
-        </w:rPr>
-        <w:t>&gt; &lt;</w:t>
-      </w:r>
-      <w:proofErr w:type="spellStart"/>
       <w:r>
         <w:rPr>
           <w:b/>
@@ -2014,7 +1893,6 @@
         </w:rPr>
         <w:t>TownName</w:t>
       </w:r>
-      <w:proofErr w:type="spellEnd"/>
       <w:r>
         <w:rPr>
           <w:lang w:val="en-US"/>
@@ -2131,7 +2009,6 @@
         </w:rPr>
         <w:t>: "Town &lt;</w:t>
       </w:r>
-      <w:proofErr w:type="spellStart"/>
       <w:r>
         <w:rPr>
           <w:b/>
@@ -2140,7 +2017,6 @@
         </w:rPr>
         <w:t>TownName</w:t>
       </w:r>
-      <w:proofErr w:type="spellEnd"/>
       <w:r>
         <w:rPr>
           <w:lang w:val="en-US"/>
@@ -2158,15 +2034,7 @@
         <w:spacing w:before="80" w:after="240" w:line="276" w:lineRule="auto"/>
       </w:pPr>
       <w:r>
-        <w:t xml:space="preserve">При </w:t>
-      </w:r>
-      <w:proofErr w:type="spellStart"/>
-      <w:r>
-        <w:t>доабвяне</w:t>
-      </w:r>
-      <w:proofErr w:type="spellEnd"/>
-      <w:r>
-        <w:t xml:space="preserve"> на нов </w:t>
+        <w:t xml:space="preserve">При доабвяне на нов </w:t>
       </w:r>
       <w:r>
         <w:rPr>
@@ -2180,7 +2048,6 @@
         </w:rPr>
         <w:t>: "Villain &lt;</w:t>
       </w:r>
-      <w:proofErr w:type="spellStart"/>
       <w:r>
         <w:rPr>
           <w:b/>
@@ -2189,7 +2056,6 @@
         </w:rPr>
         <w:t>VillainName</w:t>
       </w:r>
-      <w:proofErr w:type="spellEnd"/>
       <w:r>
         <w:rPr>
           <w:lang w:val="en-US"/>
@@ -2221,14 +2087,12 @@
       <w:r>
         <w:t xml:space="preserve">след успешно добавяне на </w:t>
       </w:r>
-      <w:proofErr w:type="spellStart"/>
       <w:r>
         <w:rPr>
           <w:b/>
         </w:rPr>
         <w:t>миниона</w:t>
       </w:r>
-      <w:proofErr w:type="spellEnd"/>
       <w:r>
         <w:t xml:space="preserve"> към БД и задаването му като </w:t>
       </w:r>
@@ -2244,7 +2108,6 @@
         </w:rPr>
         <w:t>: "Successfully added &lt;</w:t>
       </w:r>
-      <w:proofErr w:type="spellStart"/>
       <w:r>
         <w:rPr>
           <w:b/>
@@ -2253,14 +2116,12 @@
         </w:rPr>
         <w:t>MinionName</w:t>
       </w:r>
-      <w:proofErr w:type="spellEnd"/>
       <w:r>
         <w:rPr>
           <w:lang w:val="en-US"/>
         </w:rPr>
         <w:t>&gt; to be minion of &lt;</w:t>
       </w:r>
-      <w:proofErr w:type="spellStart"/>
       <w:r>
         <w:rPr>
           <w:b/>
@@ -2269,7 +2130,6 @@
         </w:rPr>
         <w:t>VillainName</w:t>
       </w:r>
-      <w:proofErr w:type="spellEnd"/>
       <w:r>
         <w:rPr>
           <w:lang w:val="en-US"/>
@@ -2914,7 +2774,6 @@
         </w:rPr>
         <w:t>"&lt;</w:t>
       </w:r>
-      <w:proofErr w:type="spellStart"/>
       <w:r>
         <w:rPr>
           <w:b/>
@@ -2923,7 +2782,6 @@
         </w:rPr>
         <w:t>ChangedTownsCount</w:t>
       </w:r>
-      <w:proofErr w:type="spellEnd"/>
       <w:r>
         <w:rPr>
           <w:lang w:val="en-US"/>
@@ -2973,13 +2831,8 @@
         </w:rPr>
         <w:t xml:space="preserve">, </w:t>
       </w:r>
-      <w:proofErr w:type="spellStart"/>
-      <w:r>
-        <w:t>орделени</w:t>
-      </w:r>
-      <w:proofErr w:type="spellEnd"/>
-      <w:r>
-        <w:t xml:space="preserve"> със запетая и интервал</w:t>
+      <w:r>
+        <w:t>орделени със запетая и интервал</w:t>
       </w:r>
       <w:r>
         <w:rPr>
@@ -3360,33 +3213,82 @@
         <w:rPr>
           <w:b/>
         </w:rPr>
-        <w:t xml:space="preserve">освобождава неговите </w:t>
-      </w:r>
-      <w:proofErr w:type="spellStart"/>
+        <w:t>освобождава неговите миниони</w:t>
+      </w:r>
+      <w:r>
+        <w:rPr>
+          <w:lang w:val="en-US"/>
+        </w:rPr>
+        <w:t xml:space="preserve">. </w:t>
+      </w:r>
+      <w:r>
+        <w:t xml:space="preserve">Изведете </w:t>
+      </w:r>
       <w:r>
         <w:rPr>
           <w:b/>
         </w:rPr>
-        <w:t>миниони</w:t>
-      </w:r>
-      <w:proofErr w:type="spellEnd"/>
-      <w:r>
-        <w:rPr>
-          <w:lang w:val="en-US"/>
-        </w:rPr>
-        <w:t xml:space="preserve">. </w:t>
-      </w:r>
-      <w:r>
-        <w:t xml:space="preserve">Изведете </w:t>
+        <w:t>два реда</w:t>
+      </w:r>
+      <w:r>
+        <w:t xml:space="preserve"> името на изтрития злодей във формат </w:t>
+      </w:r>
+      <w:r>
+        <w:rPr>
+          <w:lang w:val="en-US"/>
+        </w:rPr>
+        <w:t>"&lt;</w:t>
       </w:r>
       <w:r>
         <w:rPr>
           <w:b/>
-        </w:rPr>
-        <w:t>два реда</w:t>
-      </w:r>
-      <w:r>
-        <w:t xml:space="preserve"> името на изтрития злодей във формат </w:t>
+          <w:lang w:val="en-US"/>
+        </w:rPr>
+        <w:t>Name</w:t>
+      </w:r>
+      <w:r>
+        <w:rPr>
+          <w:lang w:val="en-US"/>
+        </w:rPr>
+        <w:t xml:space="preserve">&gt; </w:t>
+      </w:r>
+      <w:r>
+        <w:rPr>
+          <w:b/>
+          <w:lang w:val="en-US"/>
+        </w:rPr>
+        <w:t>was</w:t>
+      </w:r>
+      <w:r>
+        <w:rPr>
+          <w:lang w:val="en-US"/>
+        </w:rPr>
+        <w:t xml:space="preserve"> </w:t>
+      </w:r>
+      <w:r>
+        <w:rPr>
+          <w:b/>
+          <w:lang w:val="en-US"/>
+        </w:rPr>
+        <w:t>deleted</w:t>
+      </w:r>
+      <w:r>
+        <w:rPr>
+          <w:lang w:val="en-US"/>
+        </w:rPr>
+        <w:t xml:space="preserve">." </w:t>
+      </w:r>
+      <w:r>
+        <w:t>И броят на минионите</w:t>
+      </w:r>
+      <w:r>
+        <w:rPr>
+          <w:lang w:val="en-US"/>
+        </w:rPr>
+        <w:t xml:space="preserve">, </w:t>
+      </w:r>
+      <w:r>
+        <w:t xml:space="preserve">които са освободени във формат </w:t>
       </w:r>
       <w:r>
         <w:rPr>
@@ -3394,69 +3296,6 @@
         </w:rPr>
         <w:t>"&lt;</w:t>
       </w:r>
-      <w:r>
-        <w:rPr>
-          <w:b/>
-          <w:lang w:val="en-US"/>
-        </w:rPr>
-        <w:t>Name</w:t>
-      </w:r>
-      <w:r>
-        <w:rPr>
-          <w:lang w:val="en-US"/>
-        </w:rPr>
-        <w:t xml:space="preserve">&gt; </w:t>
-      </w:r>
-      <w:r>
-        <w:rPr>
-          <w:b/>
-          <w:lang w:val="en-US"/>
-        </w:rPr>
-        <w:t>was</w:t>
-      </w:r>
-      <w:r>
-        <w:rPr>
-          <w:lang w:val="en-US"/>
-        </w:rPr>
-        <w:t xml:space="preserve"> </w:t>
-      </w:r>
-      <w:r>
-        <w:rPr>
-          <w:b/>
-          <w:lang w:val="en-US"/>
-        </w:rPr>
-        <w:t>deleted</w:t>
-      </w:r>
-      <w:r>
-        <w:rPr>
-          <w:lang w:val="en-US"/>
-        </w:rPr>
-        <w:t xml:space="preserve">." </w:t>
-      </w:r>
-      <w:r>
-        <w:t xml:space="preserve">И броят на </w:t>
-      </w:r>
-      <w:proofErr w:type="spellStart"/>
-      <w:r>
-        <w:t>минионите</w:t>
-      </w:r>
-      <w:proofErr w:type="spellEnd"/>
-      <w:r>
-        <w:rPr>
-          <w:lang w:val="en-US"/>
-        </w:rPr>
-        <w:t xml:space="preserve">, </w:t>
-      </w:r>
-      <w:r>
-        <w:t xml:space="preserve">които са освободени във формат </w:t>
-      </w:r>
-      <w:r>
-        <w:rPr>
-          <w:lang w:val="en-US"/>
-        </w:rPr>
-        <w:t>"&lt;</w:t>
-      </w:r>
-      <w:proofErr w:type="spellStart"/>
       <w:r>
         <w:rPr>
           <w:b/>
@@ -3465,7 +3304,6 @@
         </w:rPr>
         <w:t>MinionCount</w:t>
       </w:r>
-      <w:proofErr w:type="spellEnd"/>
       <w:r>
         <w:rPr>
           <w:lang w:val="en-US"/>
@@ -3918,13 +3756,8 @@
         <w:ind w:left="426" w:hanging="426"/>
       </w:pPr>
       <w:r>
-        <w:t xml:space="preserve">Изведете всички имена на </w:t>
-      </w:r>
-      <w:proofErr w:type="spellStart"/>
-      <w:r>
-        <w:t>миниони</w:t>
-      </w:r>
-      <w:proofErr w:type="spellEnd"/>
+        <w:t>Изведете всички имена на миниони</w:t>
+      </w:r>
     </w:p>
     <w:p>
       <w:pPr>
@@ -3946,26 +3779,10 @@
         <w:rPr>
           <w:b/>
         </w:rPr>
-        <w:t xml:space="preserve">извежда имената на всички </w:t>
-      </w:r>
-      <w:proofErr w:type="spellStart"/>
-      <w:r>
-        <w:rPr>
-          <w:b/>
-        </w:rPr>
-        <w:t>миниони</w:t>
-      </w:r>
-      <w:proofErr w:type="spellEnd"/>
-      <w:r>
-        <w:t xml:space="preserve"> от таблицата с </w:t>
-      </w:r>
-      <w:proofErr w:type="spellStart"/>
-      <w:r>
-        <w:t>миниони</w:t>
-      </w:r>
-      <w:proofErr w:type="spellEnd"/>
-      <w:r>
-        <w:t xml:space="preserve"> </w:t>
+        <w:t>извежда имената на всички миниони</w:t>
+      </w:r>
+      <w:r>
+        <w:t xml:space="preserve"> от таблицата с миниони </w:t>
       </w:r>
       <w:r>
         <w:rPr>
@@ -4710,138 +4527,103 @@
       </w:pPr>
       <w:r>
         <w:lastRenderedPageBreak/>
-        <w:t xml:space="preserve">Увеличение на възраст на </w:t>
-      </w:r>
-      <w:proofErr w:type="spellStart"/>
-      <w:r>
-        <w:t>минион</w:t>
-      </w:r>
-      <w:proofErr w:type="spellEnd"/>
+        <w:t>Увеличение на възраст на минион</w:t>
+      </w:r>
     </w:p>
     <w:p>
       <w:pPr>
         <w:spacing w:after="0"/>
       </w:pPr>
       <w:r>
-        <w:t xml:space="preserve">Прочете от конзолата </w:t>
-      </w:r>
-      <w:proofErr w:type="spellStart"/>
-      <w:r>
-        <w:t>минионски</w:t>
-      </w:r>
-      <w:proofErr w:type="spellEnd"/>
-      <w:r>
+        <w:t xml:space="preserve">Прочете от конзолата минионски </w:t>
+      </w:r>
+      <w:r>
+        <w:rPr>
+          <w:noProof/>
+          <w:lang w:val="en-US"/>
+        </w:rPr>
+        <w:t xml:space="preserve">IDта </w:t>
+      </w:r>
+      <w:r>
+        <w:t>разделени с интервал</w:t>
+      </w:r>
+      <w:r>
+        <w:rPr>
+          <w:lang w:val="en-US"/>
+        </w:rPr>
+        <w:t>.</w:t>
+      </w:r>
+      <w:r>
+        <w:rPr>
+          <w:b/>
+          <w:lang w:val="en-US"/>
+        </w:rPr>
         <w:t xml:space="preserve"> </w:t>
       </w:r>
       <w:r>
         <w:rPr>
-          <w:noProof/>
-          <w:lang w:val="en-US"/>
-        </w:rPr>
-        <w:t xml:space="preserve">IDта </w:t>
-      </w:r>
-      <w:r>
-        <w:t>разделени с интервал</w:t>
-      </w:r>
-      <w:r>
-        <w:rPr>
+          <w:b/>
+        </w:rPr>
+        <w:t>Увеличете възрастта</w:t>
+      </w:r>
+      <w:r>
+        <w:t xml:space="preserve"> на тези миниони </w:t>
+      </w:r>
+      <w:r>
+        <w:rPr>
+          <w:b/>
+        </w:rPr>
+        <w:t xml:space="preserve">с </w:t>
+      </w:r>
+      <w:r>
+        <w:rPr>
+          <w:b/>
+          <w:lang w:val="en-US"/>
+        </w:rPr>
+        <w:t>1</w:t>
+      </w:r>
+      <w:r>
+        <w:rPr>
+          <w:lang w:val="en-US"/>
+        </w:rPr>
+        <w:t xml:space="preserve"> </w:t>
+      </w:r>
+      <w:r>
+        <w:t xml:space="preserve">и </w:t>
+      </w:r>
+      <w:r>
+        <w:rPr>
+          <w:b/>
+        </w:rPr>
+        <w:t>направете техните имена с първа главна буква</w:t>
+      </w:r>
+      <w:r>
+        <w:rPr>
+          <w:b/>
           <w:lang w:val="en-US"/>
         </w:rPr>
         <w:t>.</w:t>
       </w:r>
       <w:r>
         <w:rPr>
+          <w:lang w:val="en-US"/>
+        </w:rPr>
+        <w:t xml:space="preserve"> </w:t>
+      </w:r>
+      <w:r>
+        <w:t>Накрая</w:t>
+      </w:r>
+      <w:r>
+        <w:rPr>
+          <w:lang w:val="en-US"/>
+        </w:rPr>
+        <w:t xml:space="preserve">, </w:t>
+      </w:r>
+      <w:r>
+        <w:rPr>
           <w:b/>
-          <w:lang w:val="en-US"/>
-        </w:rPr>
-        <w:t xml:space="preserve"> </w:t>
-      </w:r>
-      <w:r>
-        <w:rPr>
-          <w:b/>
-        </w:rPr>
-        <w:t>Увеличете възрастта</w:t>
-      </w:r>
-      <w:r>
-        <w:t xml:space="preserve"> на тези </w:t>
-      </w:r>
-      <w:proofErr w:type="spellStart"/>
-      <w:r>
-        <w:t>миниони</w:t>
-      </w:r>
-      <w:proofErr w:type="spellEnd"/>
-      <w:r>
-        <w:t xml:space="preserve"> </w:t>
-      </w:r>
-      <w:r>
-        <w:rPr>
-          <w:b/>
-        </w:rPr>
-        <w:t xml:space="preserve">с </w:t>
-      </w:r>
-      <w:r>
-        <w:rPr>
-          <w:b/>
-          <w:lang w:val="en-US"/>
-        </w:rPr>
-        <w:t>1</w:t>
-      </w:r>
-      <w:r>
-        <w:rPr>
-          <w:lang w:val="en-US"/>
-        </w:rPr>
-        <w:t xml:space="preserve"> </w:t>
-      </w:r>
-      <w:r>
-        <w:t xml:space="preserve">и </w:t>
-      </w:r>
-      <w:r>
-        <w:rPr>
-          <w:b/>
-        </w:rPr>
-        <w:t>направете техните имена с първа главна буква</w:t>
-      </w:r>
-      <w:r>
-        <w:rPr>
-          <w:b/>
-          <w:lang w:val="en-US"/>
-        </w:rPr>
-        <w:t>.</w:t>
-      </w:r>
-      <w:r>
-        <w:rPr>
-          <w:lang w:val="en-US"/>
-        </w:rPr>
-        <w:t xml:space="preserve"> </w:t>
-      </w:r>
-      <w:r>
-        <w:t>Накрая</w:t>
-      </w:r>
-      <w:r>
-        <w:rPr>
-          <w:lang w:val="en-US"/>
-        </w:rPr>
-        <w:t xml:space="preserve">, </w:t>
-      </w:r>
-      <w:r>
-        <w:rPr>
-          <w:b/>
-        </w:rPr>
-        <w:t xml:space="preserve">изведете името и възрастта на всички </w:t>
-      </w:r>
-      <w:proofErr w:type="spellStart"/>
-      <w:r>
-        <w:rPr>
-          <w:b/>
-        </w:rPr>
-        <w:t>миниони</w:t>
-      </w:r>
-      <w:proofErr w:type="spellEnd"/>
-      <w:r>
-        <w:rPr>
-          <w:b/>
-        </w:rPr>
-        <w:t xml:space="preserve"> в БД</w:t>
+        </w:rPr>
+        <w:t>изведете името и възрастта на всички миниони в БД</w:t>
       </w:r>
       <w:r>
         <w:rPr>
@@ -6427,10 +6209,7 @@
         </mc:AlternateContent>
       </w:r>
     </w:p>
-    <w:p>
-      <w:bookmarkStart w:id="0" w:name="_GoBack"/>
-      <w:bookmarkEnd w:id="0"/>
-    </w:p>
+    <w:p/>
     <w:sectPr>
       <w:footerReference w:type="default" r:id="rId20"/>
       <w:pgSz w:w="11906" w:h="16838"/>
@@ -6443,7 +6222,7 @@
 </file>
 
 <file path=word/endnotes.xml><?xml version="1.0" encoding="utf-8"?>
-<w:endnotes xmlns:wpc="http://schemas.microsoft.com/office/word/2010/wordprocessingCanvas" xmlns:cx="http://schemas.microsoft.com/office/drawing/2014/chartex" xmlns:cx1="http://schemas.microsoft.com/office/drawing/2015/9/8/chartex" xmlns:cx2="http://schemas.microsoft.com/office/drawing/2015/10/21/chartex" xmlns:cx3="http://schemas.microsoft.com/office/drawing/2016/5/9/chartex" xmlns:cx4="http://schemas.microsoft.com/office/drawing/2016/5/10/chartex" xmlns:cx5="http://schemas.microsoft.com/office/drawing/2016/5/11/chartex" xmlns:cx6="http://schemas.microsoft.com/office/drawing/2016/5/12/chartex" xmlns:cx7="http://schemas.microsoft.com/office/drawing/2016/5/13/chartex" xmlns:cx8="http://schemas.microsoft.com/office/drawing/2016/5/14/chartex" xmlns:mc="http://schemas.openxmlformats.org/markup-compatibility/2006" xmlns:aink="http://schemas.microsoft.com/office/drawing/2016/ink" xmlns:am3d="http://schemas.microsoft.com/office/drawing/2017/model3d" xmlns:o="urn:schemas-microsoft-com:office:office" xmlns:r="http://schemas.openxmlformats.org/officeDocument/2006/relationships" xmlns:m="http://schemas.openxmlformats.org/officeDocument/2006/math" xmlns:v="urn:schemas-microsoft-com:vml" xmlns:wp14="http://schemas.microsoft.com/office/word/2010/wordprocessingDrawing" xmlns:wp="http://schemas.openxmlformats.org/drawingml/2006/wordprocessingDrawing" xmlns:w10="urn:schemas-microsoft-com:office:word" xmlns:w="http://schemas.openxmlformats.org/wordprocessingml/2006/main" xmlns:w14="http://schemas.microsoft.com/office/word/2010/wordml" xmlns:w15="http://schemas.microsoft.com/office/word/2012/wordml" xmlns:w16cid="http://schemas.microsoft.com/office/word/2016/wordml/cid" xmlns:w16se="http://schemas.microsoft.com/office/word/2015/wordml/symex" xmlns:wpg="http://schemas.microsoft.com/office/word/2010/wordprocessingGroup" xmlns:wpi="http://schemas.microsoft.com/office/word/2010/wordprocessingInk" xmlns:wne="http://schemas.microsoft.com/office/word/2006/wordml" xmlns:wps="http://schemas.microsoft.com/office/word/2010/wordprocessingShape" mc:Ignorable="w14 w15 w16se w16cid wp14">
+<w:endnotes xmlns:wpc="http://schemas.microsoft.com/office/word/2010/wordprocessingCanvas" xmlns:cx="http://schemas.microsoft.com/office/drawing/2014/chartex" xmlns:cx1="http://schemas.microsoft.com/office/drawing/2015/9/8/chartex" xmlns:cx2="http://schemas.microsoft.com/office/drawing/2015/10/21/chartex" xmlns:cx3="http://schemas.microsoft.com/office/drawing/2016/5/9/chartex" xmlns:cx4="http://schemas.microsoft.com/office/drawing/2016/5/10/chartex" xmlns:cx5="http://schemas.microsoft.com/office/drawing/2016/5/11/chartex" xmlns:cx6="http://schemas.microsoft.com/office/drawing/2016/5/12/chartex" xmlns:cx7="http://schemas.microsoft.com/office/drawing/2016/5/13/chartex" xmlns:cx8="http://schemas.microsoft.com/office/drawing/2016/5/14/chartex" xmlns:mc="http://schemas.openxmlformats.org/markup-compatibility/2006" xmlns:aink="http://schemas.microsoft.com/office/drawing/2016/ink" xmlns:am3d="http://schemas.microsoft.com/office/drawing/2017/model3d" xmlns:o="urn:schemas-microsoft-com:office:office" xmlns:oel="http://schemas.microsoft.com/office/2019/extlst" xmlns:r="http://schemas.openxmlformats.org/officeDocument/2006/relationships" xmlns:m="http://schemas.openxmlformats.org/officeDocument/2006/math" xmlns:v="urn:schemas-microsoft-com:vml" xmlns:wp14="http://schemas.microsoft.com/office/word/2010/wordprocessingDrawing" xmlns:wp="http://schemas.openxmlformats.org/drawingml/2006/wordprocessingDrawing" xmlns:w10="urn:schemas-microsoft-com:office:word" xmlns:w="http://schemas.openxmlformats.org/wordprocessingml/2006/main" xmlns:w14="http://schemas.microsoft.com/office/word/2010/wordml" xmlns:w15="http://schemas.microsoft.com/office/word/2012/wordml" xmlns:w16cex="http://schemas.microsoft.com/office/word/2018/wordml/cex" xmlns:w16cid="http://schemas.microsoft.com/office/word/2016/wordml/cid" xmlns:w16="http://schemas.microsoft.com/office/word/2018/wordml" xmlns:w16sdtdh="http://schemas.microsoft.com/office/word/2020/wordml/sdtdatahash" xmlns:w16se="http://schemas.microsoft.com/office/word/2015/wordml/symex" xmlns:wpg="http://schemas.microsoft.com/office/word/2010/wordprocessingGroup" xmlns:wpi="http://schemas.microsoft.com/office/word/2010/wordprocessingInk" xmlns:wne="http://schemas.microsoft.com/office/word/2006/wordml" xmlns:wps="http://schemas.microsoft.com/office/word/2010/wordprocessingShape" mc:Ignorable="w14 w15 w16se w16cid w16 w16cex w16sdtdh wp14">
   <w:endnote w:type="separator" w:id="-1">
     <w:p>
       <w:pPr>
@@ -6468,7 +6247,7 @@
 </file>
 
 <file path=word/footer1.xml><?xml version="1.0" encoding="utf-8"?>
-<w:ftr xmlns:wpc="http://schemas.microsoft.com/office/word/2010/wordprocessingCanvas" xmlns:cx="http://schemas.microsoft.com/office/drawing/2014/chartex" xmlns:cx1="http://schemas.microsoft.com/office/drawing/2015/9/8/chartex" xmlns:cx2="http://schemas.microsoft.com/office/drawing/2015/10/21/chartex" xmlns:cx3="http://schemas.microsoft.com/office/drawing/2016/5/9/chartex" xmlns:cx4="http://schemas.microsoft.com/office/drawing/2016/5/10/chartex" xmlns:cx5="http://schemas.microsoft.com/office/drawing/2016/5/11/chartex" xmlns:cx6="http://schemas.microsoft.com/office/drawing/2016/5/12/chartex" xmlns:cx7="http://schemas.microsoft.com/office/drawing/2016/5/13/chartex" xmlns:cx8="http://schemas.microsoft.com/office/drawing/2016/5/14/chartex" xmlns:mc="http://schemas.openxmlformats.org/markup-compatibility/2006" xmlns:aink="http://schemas.microsoft.com/office/drawing/2016/ink" xmlns:am3d="http://schemas.microsoft.com/office/drawing/2017/model3d" xmlns:o="urn:schemas-microsoft-com:office:office" xmlns:r="http://schemas.openxmlformats.org/officeDocument/2006/relationships" xmlns:m="http://schemas.openxmlformats.org/officeDocument/2006/math" xmlns:v="urn:schemas-microsoft-com:vml" xmlns:wp14="http://schemas.microsoft.com/office/word/2010/wordprocessingDrawing" xmlns:wp="http://schemas.openxmlformats.org/drawingml/2006/wordprocessingDrawing" xmlns:w10="urn:schemas-microsoft-com:office:word" xmlns:w="http://schemas.openxmlformats.org/wordprocessingml/2006/main" xmlns:w14="http://schemas.microsoft.com/office/word/2010/wordml" xmlns:w15="http://schemas.microsoft.com/office/word/2012/wordml" xmlns:w16cid="http://schemas.microsoft.com/office/word/2016/wordml/cid" xmlns:w16se="http://schemas.microsoft.com/office/word/2015/wordml/symex" xmlns:wpg="http://schemas.microsoft.com/office/word/2010/wordprocessingGroup" xmlns:wpi="http://schemas.microsoft.com/office/word/2010/wordprocessingInk" xmlns:wne="http://schemas.microsoft.com/office/word/2006/wordml" xmlns:wps="http://schemas.microsoft.com/office/word/2010/wordprocessingShape" mc:Ignorable="w14 w15 w16se w16cid wp14">
+<w:ftr xmlns:wpc="http://schemas.microsoft.com/office/word/2010/wordprocessingCanvas" xmlns:cx="http://schemas.microsoft.com/office/drawing/2014/chartex" xmlns:cx1="http://schemas.microsoft.com/office/drawing/2015/9/8/chartex" xmlns:cx2="http://schemas.microsoft.com/office/drawing/2015/10/21/chartex" xmlns:cx3="http://schemas.microsoft.com/office/drawing/2016/5/9/chartex" xmlns:cx4="http://schemas.microsoft.com/office/drawing/2016/5/10/chartex" xmlns:cx5="http://schemas.microsoft.com/office/drawing/2016/5/11/chartex" xmlns:cx6="http://schemas.microsoft.com/office/drawing/2016/5/12/chartex" xmlns:cx7="http://schemas.microsoft.com/office/drawing/2016/5/13/chartex" xmlns:cx8="http://schemas.microsoft.com/office/drawing/2016/5/14/chartex" xmlns:mc="http://schemas.openxmlformats.org/markup-compatibility/2006" xmlns:aink="http://schemas.microsoft.com/office/drawing/2016/ink" xmlns:am3d="http://schemas.microsoft.com/office/drawing/2017/model3d" xmlns:o="urn:schemas-microsoft-com:office:office" xmlns:oel="http://schemas.microsoft.com/office/2019/extlst" xmlns:r="http://schemas.openxmlformats.org/officeDocument/2006/relationships" xmlns:m="http://schemas.openxmlformats.org/officeDocument/2006/math" xmlns:v="urn:schemas-microsoft-com:vml" xmlns:wp14="http://schemas.microsoft.com/office/word/2010/wordprocessingDrawing" xmlns:wp="http://schemas.openxmlformats.org/drawingml/2006/wordprocessingDrawing" xmlns:w10="urn:schemas-microsoft-com:office:word" xmlns:w="http://schemas.openxmlformats.org/wordprocessingml/2006/main" xmlns:w14="http://schemas.microsoft.com/office/word/2010/wordml" xmlns:w15="http://schemas.microsoft.com/office/word/2012/wordml" xmlns:w16cex="http://schemas.microsoft.com/office/word/2018/wordml/cex" xmlns:w16cid="http://schemas.microsoft.com/office/word/2016/wordml/cid" xmlns:w16="http://schemas.microsoft.com/office/word/2018/wordml" xmlns:w16sdtdh="http://schemas.microsoft.com/office/word/2020/wordml/sdtdatahash" xmlns:w16se="http://schemas.microsoft.com/office/word/2015/wordml/symex" xmlns:wpg="http://schemas.microsoft.com/office/word/2010/wordprocessingGroup" xmlns:wpi="http://schemas.microsoft.com/office/word/2010/wordprocessingInk" xmlns:wne="http://schemas.microsoft.com/office/word/2006/wordml" xmlns:wps="http://schemas.microsoft.com/office/word/2010/wordprocessingShape" mc:Ignorable="w14 w15 w16se w16cid w16 w16cex w16sdtdh wp14">
   <w:p>
     <w:pPr>
       <w:pStyle w:val="Footer"/>
@@ -7168,7 +6947,7 @@
 </file>
 
 <file path=word/footnotes.xml><?xml version="1.0" encoding="utf-8"?>
-<w:footnotes xmlns:wpc="http://schemas.microsoft.com/office/word/2010/wordprocessingCanvas" xmlns:cx="http://schemas.microsoft.com/office/drawing/2014/chartex" xmlns:cx1="http://schemas.microsoft.com/office/drawing/2015/9/8/chartex" xmlns:cx2="http://schemas.microsoft.com/office/drawing/2015/10/21/chartex" xmlns:cx3="http://schemas.microsoft.com/office/drawing/2016/5/9/chartex" xmlns:cx4="http://schemas.microsoft.com/office/drawing/2016/5/10/chartex" xmlns:cx5="http://schemas.microsoft.com/office/drawing/2016/5/11/chartex" xmlns:cx6="http://schemas.microsoft.com/office/drawing/2016/5/12/chartex" xmlns:cx7="http://schemas.microsoft.com/office/drawing/2016/5/13/chartex" xmlns:cx8="http://schemas.microsoft.com/office/drawing/2016/5/14/chartex" xmlns:mc="http://schemas.openxmlformats.org/markup-compatibility/2006" xmlns:aink="http://schemas.microsoft.com/office/drawing/2016/ink" xmlns:am3d="http://schemas.microsoft.com/office/drawing/2017/model3d" xmlns:o="urn:schemas-microsoft-com:office:office" xmlns:r="http://schemas.openxmlformats.org/officeDocument/2006/relationships" xmlns:m="http://schemas.openxmlformats.org/officeDocument/2006/math" xmlns:v="urn:schemas-microsoft-com:vml" xmlns:wp14="http://schemas.microsoft.com/office/word/2010/wordprocessingDrawing" xmlns:wp="http://schemas.openxmlformats.org/drawingml/2006/wordprocessingDrawing" xmlns:w10="urn:schemas-microsoft-com:office:word" xmlns:w="http://schemas.openxmlformats.org/wordprocessingml/2006/main" xmlns:w14="http://schemas.microsoft.com/office/word/2010/wordml" xmlns:w15="http://schemas.microsoft.com/office/word/2012/wordml" xmlns:w16cid="http://schemas.microsoft.com/office/word/2016/wordml/cid" xmlns:w16se="http://schemas.microsoft.com/office/word/2015/wordml/symex" xmlns:wpg="http://schemas.microsoft.com/office/word/2010/wordprocessingGroup" xmlns:wpi="http://schemas.microsoft.com/office/word/2010/wordprocessingInk" xmlns:wne="http://schemas.microsoft.com/office/word/2006/wordml" xmlns:wps="http://schemas.microsoft.com/office/word/2010/wordprocessingShape" mc:Ignorable="w14 w15 w16se w16cid wp14">
+<w:footnotes xmlns:wpc="http://schemas.microsoft.com/office/word/2010/wordprocessingCanvas" xmlns:cx="http://schemas.microsoft.com/office/drawing/2014/chartex" xmlns:cx1="http://schemas.microsoft.com/office/drawing/2015/9/8/chartex" xmlns:cx2="http://schemas.microsoft.com/office/drawing/2015/10/21/chartex" xmlns:cx3="http://schemas.microsoft.com/office/drawing/2016/5/9/chartex" xmlns:cx4="http://schemas.microsoft.com/office/drawing/2016/5/10/chartex" xmlns:cx5="http://schemas.microsoft.com/office/drawing/2016/5/11/chartex" xmlns:cx6="http://schemas.microsoft.com/office/drawing/2016/5/12/chartex" xmlns:cx7="http://schemas.microsoft.com/office/drawing/2016/5/13/chartex" xmlns:cx8="http://schemas.microsoft.com/office/drawing/2016/5/14/chartex" xmlns:mc="http://schemas.openxmlformats.org/markup-compatibility/2006" xmlns:aink="http://schemas.microsoft.com/office/drawing/2016/ink" xmlns:am3d="http://schemas.microsoft.com/office/drawing/2017/model3d" xmlns:o="urn:schemas-microsoft-com:office:office" xmlns:oel="http://schemas.microsoft.com/office/2019/extlst" xmlns:r="http://schemas.openxmlformats.org/officeDocument/2006/relationships" xmlns:m="http://schemas.openxmlformats.org/officeDocument/2006/math" xmlns:v="urn:schemas-microsoft-com:vml" xmlns:wp14="http://schemas.microsoft.com/office/word/2010/wordprocessingDrawing" xmlns:wp="http://schemas.openxmlformats.org/drawingml/2006/wordprocessingDrawing" xmlns:w10="urn:schemas-microsoft-com:office:word" xmlns:w="http://schemas.openxmlformats.org/wordprocessingml/2006/main" xmlns:w14="http://schemas.microsoft.com/office/word/2010/wordml" xmlns:w15="http://schemas.microsoft.com/office/word/2012/wordml" xmlns:w16cex="http://schemas.microsoft.com/office/word/2018/wordml/cex" xmlns:w16cid="http://schemas.microsoft.com/office/word/2016/wordml/cid" xmlns:w16="http://schemas.microsoft.com/office/word/2018/wordml" xmlns:w16sdtdh="http://schemas.microsoft.com/office/word/2020/wordml/sdtdatahash" xmlns:w16se="http://schemas.microsoft.com/office/word/2015/wordml/symex" xmlns:wpg="http://schemas.microsoft.com/office/word/2010/wordprocessingGroup" xmlns:wpi="http://schemas.microsoft.com/office/word/2010/wordprocessingInk" xmlns:wne="http://schemas.microsoft.com/office/word/2006/wordml" xmlns:wps="http://schemas.microsoft.com/office/word/2010/wordprocessingShape" mc:Ignorable="w14 w15 w16se w16cid w16 w16cex w16sdtdh wp14">
   <w:footnote w:type="separator" w:id="-1">
     <w:p>
       <w:pPr>
@@ -7193,7 +6972,7 @@
 </file>
 
 <file path=word/numbering.xml><?xml version="1.0" encoding="utf-8"?>
-<w:numbering xmlns:wpc="http://schemas.microsoft.com/office/word/2010/wordprocessingCanvas" xmlns:cx="http://schemas.microsoft.com/office/drawing/2014/chartex" xmlns:cx1="http://schemas.microsoft.com/office/drawing/2015/9/8/chartex" xmlns:cx2="http://schemas.microsoft.com/office/drawing/2015/10/21/chartex" xmlns:cx3="http://schemas.microsoft.com/office/drawing/2016/5/9/chartex" xmlns:cx4="http://schemas.microsoft.com/office/drawing/2016/5/10/chartex" xmlns:cx5="http://schemas.microsoft.com/office/drawing/2016/5/11/chartex" xmlns:cx6="http://schemas.microsoft.com/office/drawing/2016/5/12/chartex" xmlns:cx7="http://schemas.microsoft.com/office/drawing/2016/5/13/chartex" xmlns:cx8="http://schemas.microsoft.com/office/drawing/2016/5/14/chartex" xmlns:mc="http://schemas.openxmlformats.org/markup-compatibility/2006" xmlns:aink="http://schemas.microsoft.com/office/drawing/2016/ink" xmlns:am3d="http://schemas.microsoft.com/office/drawing/2017/model3d" xmlns:o="urn:schemas-microsoft-com:office:office" xmlns:r="http://schemas.openxmlformats.org/officeDocument/2006/relationships" xmlns:m="http://schemas.openxmlformats.org/officeDocument/2006/math" xmlns:v="urn:schemas-microsoft-com:vml" xmlns:wp14="http://schemas.microsoft.com/office/word/2010/wordprocessingDrawing" xmlns:wp="http://schemas.openxmlformats.org/drawingml/2006/wordprocessingDrawing" xmlns:w10="urn:schemas-microsoft-com:office:word" xmlns:w="http://schemas.openxmlformats.org/wordprocessingml/2006/main" xmlns:w14="http://schemas.microsoft.com/office/word/2010/wordml" xmlns:w15="http://schemas.microsoft.com/office/word/2012/wordml" xmlns:w16cid="http://schemas.microsoft.com/office/word/2016/wordml/cid" xmlns:w16se="http://schemas.microsoft.com/office/word/2015/wordml/symex" xmlns:wpg="http://schemas.microsoft.com/office/word/2010/wordprocessingGroup" xmlns:wpi="http://schemas.microsoft.com/office/word/2010/wordprocessingInk" xmlns:wne="http://schemas.microsoft.com/office/word/2006/wordml" xmlns:wps="http://schemas.microsoft.com/office/word/2010/wordprocessingShape" mc:Ignorable="w14 w15 w16se w16cid wp14">
+<w:numbering xmlns:wpc="http://schemas.microsoft.com/office/word/2010/wordprocessingCanvas" xmlns:cx="http://schemas.microsoft.com/office/drawing/2014/chartex" xmlns:cx1="http://schemas.microsoft.com/office/drawing/2015/9/8/chartex" xmlns:cx2="http://schemas.microsoft.com/office/drawing/2015/10/21/chartex" xmlns:cx3="http://schemas.microsoft.com/office/drawing/2016/5/9/chartex" xmlns:cx4="http://schemas.microsoft.com/office/drawing/2016/5/10/chartex" xmlns:cx5="http://schemas.microsoft.com/office/drawing/2016/5/11/chartex" xmlns:cx6="http://schemas.microsoft.com/office/drawing/2016/5/12/chartex" xmlns:cx7="http://schemas.microsoft.com/office/drawing/2016/5/13/chartex" xmlns:cx8="http://schemas.microsoft.com/office/drawing/2016/5/14/chartex" xmlns:mc="http://schemas.openxmlformats.org/markup-compatibility/2006" xmlns:aink="http://schemas.microsoft.com/office/drawing/2016/ink" xmlns:am3d="http://schemas.microsoft.com/office/drawing/2017/model3d" xmlns:o="urn:schemas-microsoft-com:office:office" xmlns:oel="http://schemas.microsoft.com/office/2019/extlst" xmlns:r="http://schemas.openxmlformats.org/officeDocument/2006/relationships" xmlns:m="http://schemas.openxmlformats.org/officeDocument/2006/math" xmlns:v="urn:schemas-microsoft-com:vml" xmlns:wp14="http://schemas.microsoft.com/office/word/2010/wordprocessingDrawing" xmlns:wp="http://schemas.openxmlformats.org/drawingml/2006/wordprocessingDrawing" xmlns:w10="urn:schemas-microsoft-com:office:word" xmlns:w="http://schemas.openxmlformats.org/wordprocessingml/2006/main" xmlns:w14="http://schemas.microsoft.com/office/word/2010/wordml" xmlns:w15="http://schemas.microsoft.com/office/word/2012/wordml" xmlns:w16cex="http://schemas.microsoft.com/office/word/2018/wordml/cex" xmlns:w16cid="http://schemas.microsoft.com/office/word/2016/wordml/cid" xmlns:w16="http://schemas.microsoft.com/office/word/2018/wordml" xmlns:w16sdtdh="http://schemas.microsoft.com/office/word/2020/wordml/sdtdatahash" xmlns:w16se="http://schemas.microsoft.com/office/word/2015/wordml/symex" xmlns:wpg="http://schemas.microsoft.com/office/word/2010/wordprocessingGroup" xmlns:wpi="http://schemas.microsoft.com/office/word/2010/wordprocessingInk" xmlns:wne="http://schemas.microsoft.com/office/word/2006/wordml" xmlns:wps="http://schemas.microsoft.com/office/word/2010/wordprocessingShape" mc:Ignorable="w14 w15 w16se w16cid w16 w16cex w16sdtdh wp14">
   <w:abstractNum w:abstractNumId="0" w15:restartNumberingAfterBreak="0">
     <w:nsid w:val="04096BD4"/>
     <w:multiLevelType w:val="hybridMultilevel"/>
@@ -9255,65 +9034,65 @@
       </w:rPr>
     </w:lvl>
   </w:abstractNum>
-  <w:num w:numId="1">
+  <w:num w:numId="1" w16cid:durableId="1792086523">
     <w:abstractNumId w:val="3"/>
   </w:num>
-  <w:num w:numId="2">
+  <w:num w:numId="2" w16cid:durableId="777483622">
     <w:abstractNumId w:val="12"/>
   </w:num>
-  <w:num w:numId="3">
+  <w:num w:numId="3" w16cid:durableId="552272982">
     <w:abstractNumId w:val="2"/>
   </w:num>
-  <w:num w:numId="4">
+  <w:num w:numId="4" w16cid:durableId="169223584">
     <w:abstractNumId w:val="7"/>
   </w:num>
-  <w:num w:numId="5">
+  <w:num w:numId="5" w16cid:durableId="321351340">
     <w:abstractNumId w:val="9"/>
   </w:num>
-  <w:num w:numId="6">
+  <w:num w:numId="6" w16cid:durableId="1623658380">
     <w:abstractNumId w:val="12"/>
   </w:num>
-  <w:num w:numId="7">
+  <w:num w:numId="7" w16cid:durableId="896278797">
     <w:abstractNumId w:val="14"/>
   </w:num>
-  <w:num w:numId="8">
+  <w:num w:numId="8" w16cid:durableId="203370847">
     <w:abstractNumId w:val="0"/>
   </w:num>
-  <w:num w:numId="9">
+  <w:num w:numId="9" w16cid:durableId="1571038708">
     <w:abstractNumId w:val="4"/>
   </w:num>
-  <w:num w:numId="10">
+  <w:num w:numId="10" w16cid:durableId="1413241924">
     <w:abstractNumId w:val="1"/>
   </w:num>
-  <w:num w:numId="11">
+  <w:num w:numId="11" w16cid:durableId="1025130652">
     <w:abstractNumId w:val="8"/>
   </w:num>
-  <w:num w:numId="12">
+  <w:num w:numId="12" w16cid:durableId="1964532845">
     <w:abstractNumId w:val="11"/>
   </w:num>
-  <w:num w:numId="13">
+  <w:num w:numId="13" w16cid:durableId="1415320370">
     <w:abstractNumId w:val="10"/>
   </w:num>
-  <w:num w:numId="14">
+  <w:num w:numId="14" w16cid:durableId="767846015">
     <w:abstractNumId w:val="6"/>
   </w:num>
-  <w:num w:numId="15">
+  <w:num w:numId="15" w16cid:durableId="1866169053">
     <w:abstractNumId w:val="5"/>
   </w:num>
-  <w:num w:numId="16">
+  <w:num w:numId="16" w16cid:durableId="1809787345">
     <w:abstractNumId w:val="13"/>
   </w:num>
-  <w:num w:numId="17">
+  <w:num w:numId="17" w16cid:durableId="400761268">
     <w:abstractNumId w:val="16"/>
   </w:num>
-  <w:num w:numId="18">
+  <w:num w:numId="18" w16cid:durableId="1372923035">
     <w:abstractNumId w:val="15"/>
   </w:num>
 </w:numbering>
 </file>
 
 <file path=word/styles.xml><?xml version="1.0" encoding="utf-8"?>
-<w:styles xmlns:mc="http://schemas.openxmlformats.org/markup-compatibility/2006" xmlns:r="http://schemas.openxmlformats.org/officeDocument/2006/relationships" xmlns:w="http://schemas.openxmlformats.org/wordprocessingml/2006/main" xmlns:w14="http://schemas.microsoft.com/office/word/2010/wordml" xmlns:w15="http://schemas.microsoft.com/office/word/2012/wordml" xmlns:w16cid="http://schemas.microsoft.com/office/word/2016/wordml/cid" xmlns:w16se="http://schemas.microsoft.com/office/word/2015/wordml/symex" mc:Ignorable="w14 w15 w16se w16cid">
+<w:styles xmlns:mc="http://schemas.openxmlformats.org/markup-compatibility/2006" xmlns:r="http://schemas.openxmlformats.org/officeDocument/2006/relationships" xmlns:w="http://schemas.openxmlformats.org/wordprocessingml/2006/main" xmlns:w14="http://schemas.microsoft.com/office/word/2010/wordml" xmlns:w15="http://schemas.microsoft.com/office/word/2012/wordml" xmlns:w16cex="http://schemas.microsoft.com/office/word/2018/wordml/cex" xmlns:w16cid="http://schemas.microsoft.com/office/word/2016/wordml/cid" xmlns:w16="http://schemas.microsoft.com/office/word/2018/wordml" xmlns:w16sdtdh="http://schemas.microsoft.com/office/word/2020/wordml/sdtdatahash" xmlns:w16se="http://schemas.microsoft.com/office/word/2015/wordml/symex" mc:Ignorable="w14 w15 w16se w16cid w16 w16cex w16sdtdh">
   <w:docDefaults>
     <w:rPrDefault>
       <w:rPr>

</xml_diff>

<commit_message>
Finished queries tasks - synchronous and asynchronous variants
</commit_message>
<xml_diff>
--- a/src/Files/7. Свързване на приложения с бази данни/07.03.SQL-заявки-в-C#-упражнение.docx
+++ b/src/Files/7. Свързване на приложения с бази данни/07.03.SQL-заявки-в-C#-упражнение.docx
@@ -3012,18 +3012,8 @@
           <w:p>
             <w:pPr>
               <w:spacing w:after="0"/>
-              <w:rPr>
-                <w:rFonts w:ascii="Consolas" w:hAnsi="Consolas"/>
-                <w:noProof/>
-                <w:lang w:val="en-US"/>
-              </w:rPr>
-            </w:pPr>
-            <w:r>
-              <w:rPr>
-                <w:rFonts w:ascii="Consolas" w:hAnsi="Consolas"/>
-                <w:noProof/>
-                <w:lang w:val="en-US"/>
-              </w:rPr>
+            </w:pPr>
+            <w:r>
               <w:t>Bulgaria</w:t>
             </w:r>
           </w:p>
@@ -9615,7 +9605,6 @@
   <w:style w:type="character" w:default="1" w:styleId="DefaultParagraphFont">
     <w:name w:val="Default Paragraph Font"/>
     <w:uiPriority w:val="1"/>
-    <w:semiHidden/>
     <w:unhideWhenUsed/>
   </w:style>
   <w:style w:type="table" w:default="1" w:styleId="TableNormal">

</xml_diff>